<commit_message>
atualizando indice do curso
</commit_message>
<xml_diff>
--- a/aula/Introdução ao HTML na Prática.docx
+++ b/aula/Introdução ao HTML na Prática.docx
@@ -48,19 +48,8 @@
           <w:sz w:val="36"/>
           <w:szCs w:val="36"/>
         </w:rPr>
-        <w:t xml:space="preserve">Formação HTML Web </w:t>
-      </w:r>
-      <w:proofErr w:type="spellStart"/>
-      <w:r>
-        <w:rPr>
-          <w:b/>
-          <w:bCs/>
-          <w:sz w:val="36"/>
-          <w:szCs w:val="36"/>
-        </w:rPr>
-        <w:t>Developer</w:t>
-      </w:r>
-      <w:proofErr w:type="spellEnd"/>
+        <w:t>Formação HTML Web Developer</w:t>
+      </w:r>
     </w:p>
     <w:p>
       <w:pPr>
@@ -180,150 +169,53 @@
           <w:szCs w:val="26"/>
         </w:rPr>
       </w:pPr>
-      <w:proofErr w:type="spellStart"/>
-      <w:r>
-        <w:rPr>
-          <w:sz w:val="26"/>
-          <w:szCs w:val="26"/>
-        </w:rPr>
-        <w:t>Tag</w:t>
-      </w:r>
-      <w:proofErr w:type="spellEnd"/>
-      <w:r>
-        <w:rPr>
-          <w:sz w:val="26"/>
-          <w:szCs w:val="26"/>
-        </w:rPr>
-        <w:t xml:space="preserve"> chamada </w:t>
-      </w:r>
-      <w:r>
-        <w:rPr>
-          <w:b/>
-          <w:bCs/>
-          <w:sz w:val="26"/>
-          <w:szCs w:val="26"/>
-        </w:rPr>
-        <w:t>&lt;</w:t>
-      </w:r>
-      <w:proofErr w:type="spellStart"/>
-      <w:r>
-        <w:rPr>
-          <w:b/>
-          <w:bCs/>
-          <w:sz w:val="26"/>
-          <w:szCs w:val="26"/>
-        </w:rPr>
-        <w:t>html</w:t>
-      </w:r>
-      <w:proofErr w:type="spellEnd"/>
-      <w:r>
-        <w:rPr>
-          <w:b/>
-          <w:bCs/>
-          <w:sz w:val="26"/>
-          <w:szCs w:val="26"/>
-        </w:rPr>
-        <w:t>&gt; &lt;/</w:t>
-      </w:r>
-      <w:proofErr w:type="spellStart"/>
-      <w:r>
-        <w:rPr>
-          <w:b/>
-          <w:bCs/>
-          <w:sz w:val="26"/>
-          <w:szCs w:val="26"/>
-        </w:rPr>
-        <w:t>html</w:t>
-      </w:r>
-      <w:proofErr w:type="spellEnd"/>
-      <w:r>
-        <w:rPr>
-          <w:b/>
-          <w:bCs/>
-          <w:sz w:val="26"/>
-          <w:szCs w:val="26"/>
-        </w:rPr>
-        <w:t>&gt;</w:t>
-      </w:r>
-    </w:p>
-    <w:p>
-      <w:pPr>
-        <w:jc w:val="both"/>
-        <w:rPr>
-          <w:sz w:val="26"/>
-          <w:szCs w:val="26"/>
-        </w:rPr>
-      </w:pPr>
-      <w:r>
-        <w:rPr>
-          <w:sz w:val="26"/>
-          <w:szCs w:val="26"/>
-        </w:rPr>
-        <w:t xml:space="preserve">Obs. toda </w:t>
-      </w:r>
-      <w:proofErr w:type="spellStart"/>
-      <w:r>
-        <w:rPr>
-          <w:sz w:val="26"/>
-          <w:szCs w:val="26"/>
-        </w:rPr>
-        <w:t>tag</w:t>
-      </w:r>
-      <w:proofErr w:type="spellEnd"/>
-      <w:r>
-        <w:rPr>
-          <w:sz w:val="26"/>
-          <w:szCs w:val="26"/>
-        </w:rPr>
-        <w:t xml:space="preserve"> HTML há um sinal de menor (&lt;), um sinal de maior (&gt;) e uma palavra entre elas. Assim, forma-se o nome da </w:t>
-      </w:r>
-      <w:proofErr w:type="spellStart"/>
-      <w:r>
-        <w:rPr>
-          <w:sz w:val="26"/>
-          <w:szCs w:val="26"/>
-        </w:rPr>
-        <w:t>tag</w:t>
-      </w:r>
-      <w:proofErr w:type="spellEnd"/>
-      <w:r>
-        <w:rPr>
-          <w:sz w:val="26"/>
-          <w:szCs w:val="26"/>
-        </w:rPr>
-        <w:t>.</w:t>
-      </w:r>
-    </w:p>
-    <w:p>
-      <w:pPr>
-        <w:jc w:val="both"/>
-        <w:rPr>
-          <w:sz w:val="26"/>
-          <w:szCs w:val="26"/>
-        </w:rPr>
-      </w:pPr>
-      <w:r>
-        <w:rPr>
-          <w:sz w:val="26"/>
-          <w:szCs w:val="26"/>
-        </w:rPr>
-        <w:t xml:space="preserve">Obs. e quando há a barra (/) antes da palavra, significa que a </w:t>
-      </w:r>
-      <w:proofErr w:type="spellStart"/>
-      <w:r>
-        <w:rPr>
-          <w:sz w:val="26"/>
-          <w:szCs w:val="26"/>
-        </w:rPr>
-        <w:t>tag</w:t>
-      </w:r>
-      <w:proofErr w:type="spellEnd"/>
-      <w:r>
-        <w:rPr>
-          <w:sz w:val="26"/>
-          <w:szCs w:val="26"/>
-        </w:rPr>
-        <w:t xml:space="preserve"> está sendo fechada.</w:t>
+      <w:r>
+        <w:rPr>
+          <w:sz w:val="26"/>
+          <w:szCs w:val="26"/>
+        </w:rPr>
+        <w:t xml:space="preserve">Tag chamada </w:t>
+      </w:r>
+      <w:r>
+        <w:rPr>
+          <w:b/>
+          <w:bCs/>
+          <w:sz w:val="26"/>
+          <w:szCs w:val="26"/>
+        </w:rPr>
+        <w:t>&lt;html&gt; &lt;/html&gt;</w:t>
+      </w:r>
+    </w:p>
+    <w:p>
+      <w:pPr>
+        <w:jc w:val="both"/>
+        <w:rPr>
+          <w:sz w:val="26"/>
+          <w:szCs w:val="26"/>
+        </w:rPr>
+      </w:pPr>
+      <w:r>
+        <w:rPr>
+          <w:sz w:val="26"/>
+          <w:szCs w:val="26"/>
+        </w:rPr>
+        <w:t>Obs. toda tag HTML há um sinal de menor (&lt;), um sinal de maior (&gt;) e uma palavra entre elas. Assim, forma-se o nome da tag.</w:t>
+      </w:r>
+    </w:p>
+    <w:p>
+      <w:pPr>
+        <w:jc w:val="both"/>
+        <w:rPr>
+          <w:sz w:val="26"/>
+          <w:szCs w:val="26"/>
+        </w:rPr>
+      </w:pPr>
+      <w:r>
+        <w:rPr>
+          <w:sz w:val="26"/>
+          <w:szCs w:val="26"/>
+        </w:rPr>
+        <w:t>Obs. e quando há a barra (/) antes da palavra, significa que a tag está sendo fechada.</w:t>
       </w:r>
     </w:p>
     <w:p>
@@ -358,47 +250,7 @@
           <w:sz w:val="26"/>
           <w:szCs w:val="26"/>
         </w:rPr>
-        <w:t>&lt;</w:t>
-      </w:r>
-      <w:proofErr w:type="spellStart"/>
-      <w:r>
-        <w:rPr>
-          <w:b/>
-          <w:bCs/>
-          <w:sz w:val="26"/>
-          <w:szCs w:val="26"/>
-        </w:rPr>
-        <w:t>html</w:t>
-      </w:r>
-      <w:proofErr w:type="spellEnd"/>
-      <w:r>
-        <w:rPr>
-          <w:b/>
-          <w:bCs/>
-          <w:sz w:val="26"/>
-          <w:szCs w:val="26"/>
-        </w:rPr>
-        <w:t>&gt; &lt;/</w:t>
-      </w:r>
-      <w:proofErr w:type="spellStart"/>
-      <w:r>
-        <w:rPr>
-          <w:b/>
-          <w:bCs/>
-          <w:sz w:val="26"/>
-          <w:szCs w:val="26"/>
-        </w:rPr>
-        <w:t>html</w:t>
-      </w:r>
-      <w:proofErr w:type="spellEnd"/>
-      <w:r>
-        <w:rPr>
-          <w:b/>
-          <w:bCs/>
-          <w:sz w:val="26"/>
-          <w:szCs w:val="26"/>
-        </w:rPr>
-        <w:t>&gt;</w:t>
+        <w:t>&lt;html&gt; &lt;/html&gt;</w:t>
       </w:r>
       <w:r>
         <w:rPr>
@@ -452,72 +304,16 @@
           <w:sz w:val="26"/>
           <w:szCs w:val="26"/>
         </w:rPr>
-        <w:t xml:space="preserve">Cabeça ou </w:t>
-      </w:r>
-      <w:proofErr w:type="spellStart"/>
-      <w:r>
-        <w:rPr>
-          <w:sz w:val="26"/>
-          <w:szCs w:val="26"/>
-        </w:rPr>
-        <w:t>head</w:t>
-      </w:r>
-      <w:proofErr w:type="spellEnd"/>
-      <w:r>
-        <w:rPr>
-          <w:sz w:val="26"/>
-          <w:szCs w:val="26"/>
-        </w:rPr>
-        <w:t xml:space="preserve"> - </w:t>
-      </w:r>
-      <w:r>
-        <w:rPr>
-          <w:b/>
-          <w:bCs/>
-          <w:sz w:val="26"/>
-          <w:szCs w:val="26"/>
-        </w:rPr>
-        <w:t>&lt;</w:t>
-      </w:r>
-      <w:proofErr w:type="spellStart"/>
-      <w:r>
-        <w:rPr>
-          <w:b/>
-          <w:bCs/>
-          <w:sz w:val="26"/>
-          <w:szCs w:val="26"/>
-        </w:rPr>
-        <w:t>head</w:t>
-      </w:r>
-      <w:proofErr w:type="spellEnd"/>
-      <w:r>
-        <w:rPr>
-          <w:b/>
-          <w:bCs/>
-          <w:sz w:val="26"/>
-          <w:szCs w:val="26"/>
-        </w:rPr>
-        <w:t>&gt; &lt;/</w:t>
-      </w:r>
-      <w:proofErr w:type="spellStart"/>
-      <w:r>
-        <w:rPr>
-          <w:b/>
-          <w:bCs/>
-          <w:sz w:val="26"/>
-          <w:szCs w:val="26"/>
-        </w:rPr>
-        <w:t>head</w:t>
-      </w:r>
-      <w:proofErr w:type="spellEnd"/>
-      <w:r>
-        <w:rPr>
-          <w:b/>
-          <w:bCs/>
-          <w:sz w:val="26"/>
-          <w:szCs w:val="26"/>
-        </w:rPr>
-        <w:t>&gt;</w:t>
+        <w:t xml:space="preserve">Cabeça ou head - </w:t>
+      </w:r>
+      <w:r>
+        <w:rPr>
+          <w:b/>
+          <w:bCs/>
+          <w:sz w:val="26"/>
+          <w:szCs w:val="26"/>
+        </w:rPr>
+        <w:t>&lt;head&gt; &lt;/head&gt;</w:t>
       </w:r>
       <w:r>
         <w:rPr>
@@ -573,72 +369,16 @@
           <w:sz w:val="26"/>
           <w:szCs w:val="26"/>
         </w:rPr>
-        <w:t xml:space="preserve">Há a </w:t>
-      </w:r>
-      <w:proofErr w:type="spellStart"/>
-      <w:r>
-        <w:rPr>
-          <w:sz w:val="26"/>
-          <w:szCs w:val="26"/>
-        </w:rPr>
-        <w:t>tag</w:t>
-      </w:r>
-      <w:proofErr w:type="spellEnd"/>
-      <w:r>
-        <w:rPr>
-          <w:sz w:val="26"/>
-          <w:szCs w:val="26"/>
-        </w:rPr>
-        <w:t xml:space="preserve"> </w:t>
-      </w:r>
-      <w:r>
-        <w:rPr>
-          <w:b/>
-          <w:bCs/>
-          <w:sz w:val="26"/>
-          <w:szCs w:val="26"/>
-        </w:rPr>
-        <w:t>&lt;</w:t>
-      </w:r>
-      <w:proofErr w:type="spellStart"/>
-      <w:r>
-        <w:rPr>
-          <w:b/>
-          <w:bCs/>
-          <w:sz w:val="26"/>
-          <w:szCs w:val="26"/>
-        </w:rPr>
-        <w:t>title</w:t>
-      </w:r>
-      <w:proofErr w:type="spellEnd"/>
-      <w:r>
-        <w:rPr>
-          <w:b/>
-          <w:bCs/>
-          <w:sz w:val="26"/>
-          <w:szCs w:val="26"/>
-        </w:rPr>
-        <w:t>&gt;&lt;/</w:t>
-      </w:r>
-      <w:proofErr w:type="spellStart"/>
-      <w:r>
-        <w:rPr>
-          <w:b/>
-          <w:bCs/>
-          <w:sz w:val="26"/>
-          <w:szCs w:val="26"/>
-        </w:rPr>
-        <w:t>title</w:t>
-      </w:r>
-      <w:proofErr w:type="spellEnd"/>
-      <w:r>
-        <w:rPr>
-          <w:b/>
-          <w:bCs/>
-          <w:sz w:val="26"/>
-          <w:szCs w:val="26"/>
-        </w:rPr>
-        <w:t>&gt;</w:t>
+        <w:t xml:space="preserve">Há a tag </w:t>
+      </w:r>
+      <w:r>
+        <w:rPr>
+          <w:b/>
+          <w:bCs/>
+          <w:sz w:val="26"/>
+          <w:szCs w:val="26"/>
+        </w:rPr>
+        <w:t>&lt;title&gt;&lt;/title&gt;</w:t>
       </w:r>
       <w:r>
         <w:rPr>
@@ -766,7 +506,6 @@
           <w:lang w:val="en-US"/>
         </w:rPr>
       </w:pPr>
-      <w:proofErr w:type="spellStart"/>
       <w:r>
         <w:rPr>
           <w:sz w:val="26"/>
@@ -774,16 +513,7 @@
           <w:lang w:val="en-US"/>
         </w:rPr>
         <w:lastRenderedPageBreak/>
-        <w:t>Estrutura</w:t>
-      </w:r>
-      <w:proofErr w:type="spellEnd"/>
-      <w:r>
-        <w:rPr>
-          <w:sz w:val="26"/>
-          <w:szCs w:val="26"/>
-          <w:lang w:val="en-US"/>
-        </w:rPr>
-        <w:t>:</w:t>
+        <w:t>Estrutura:</w:t>
       </w:r>
     </w:p>
     <w:p>
@@ -865,23 +595,7 @@
           <w:sz w:val="26"/>
           <w:szCs w:val="26"/>
         </w:rPr>
-        <w:t>&lt;/</w:t>
-      </w:r>
-      <w:proofErr w:type="spellStart"/>
-      <w:r>
-        <w:rPr>
-          <w:sz w:val="26"/>
-          <w:szCs w:val="26"/>
-        </w:rPr>
-        <w:t>html</w:t>
-      </w:r>
-      <w:proofErr w:type="spellEnd"/>
-      <w:r>
-        <w:rPr>
-          <w:sz w:val="26"/>
-          <w:szCs w:val="26"/>
-        </w:rPr>
-        <w:t>&gt;</w:t>
+        <w:t>&lt;/html&gt;</w:t>
       </w:r>
     </w:p>
     <w:p>
@@ -906,23 +620,7 @@
           <w:sz w:val="32"/>
           <w:szCs w:val="32"/>
         </w:rPr>
-        <w:t xml:space="preserve">O que são </w:t>
-      </w:r>
-      <w:proofErr w:type="spellStart"/>
-      <w:r>
-        <w:rPr>
-          <w:sz w:val="32"/>
-          <w:szCs w:val="32"/>
-        </w:rPr>
-        <w:t>Tags</w:t>
-      </w:r>
-      <w:proofErr w:type="spellEnd"/>
-      <w:r>
-        <w:rPr>
-          <w:sz w:val="32"/>
-          <w:szCs w:val="32"/>
-        </w:rPr>
-        <w:t>?</w:t>
+        <w:t>O que são Tags?</w:t>
       </w:r>
     </w:p>
     <w:p>
@@ -945,23 +643,7 @@
           <w:sz w:val="26"/>
           <w:szCs w:val="26"/>
         </w:rPr>
-        <w:t xml:space="preserve">Uma </w:t>
-      </w:r>
-      <w:proofErr w:type="spellStart"/>
-      <w:r>
-        <w:rPr>
-          <w:sz w:val="26"/>
-          <w:szCs w:val="26"/>
-        </w:rPr>
-        <w:t>tag</w:t>
-      </w:r>
-      <w:proofErr w:type="spellEnd"/>
-      <w:r>
-        <w:rPr>
-          <w:sz w:val="26"/>
-          <w:szCs w:val="26"/>
-        </w:rPr>
-        <w:t xml:space="preserve"> é uma etiqueta, uma marcação que adicionamos ao conteúdo produzido</w:t>
+        <w:t>Uma tag é uma etiqueta, uma marcação que adicionamos ao conteúdo produzido</w:t>
       </w:r>
       <w:r>
         <w:rPr>
@@ -1096,23 +778,7 @@
           <w:sz w:val="26"/>
           <w:szCs w:val="26"/>
         </w:rPr>
-        <w:t>&lt;</w:t>
-      </w:r>
-      <w:proofErr w:type="spellStart"/>
-      <w:r>
-        <w:rPr>
-          <w:sz w:val="26"/>
-          <w:szCs w:val="26"/>
-        </w:rPr>
-        <w:t>strong</w:t>
-      </w:r>
-      <w:proofErr w:type="spellEnd"/>
-      <w:r>
-        <w:rPr>
-          <w:sz w:val="26"/>
-          <w:szCs w:val="26"/>
-        </w:rPr>
-        <w:t>&gt; &lt;/Strong&gt; deixa em negrito o texto</w:t>
+        <w:t>&lt;strong&gt; &lt;/Strong&gt; deixa em negrito o texto</w:t>
       </w:r>
     </w:p>
     <w:p>
@@ -1154,39 +820,7 @@
           <w:sz w:val="26"/>
           <w:szCs w:val="26"/>
         </w:rPr>
-        <w:t>&lt;</w:t>
-      </w:r>
-      <w:proofErr w:type="spellStart"/>
-      <w:r>
-        <w:rPr>
-          <w:sz w:val="26"/>
-          <w:szCs w:val="26"/>
-        </w:rPr>
-        <w:t>mark</w:t>
-      </w:r>
-      <w:proofErr w:type="spellEnd"/>
-      <w:r>
-        <w:rPr>
-          <w:sz w:val="26"/>
-          <w:szCs w:val="26"/>
-        </w:rPr>
-        <w:t>&gt; &lt;/</w:t>
-      </w:r>
-      <w:proofErr w:type="spellStart"/>
-      <w:r>
-        <w:rPr>
-          <w:sz w:val="26"/>
-          <w:szCs w:val="26"/>
-        </w:rPr>
-        <w:t>mark</w:t>
-      </w:r>
-      <w:proofErr w:type="spellEnd"/>
-      <w:r>
-        <w:rPr>
-          <w:sz w:val="26"/>
-          <w:szCs w:val="26"/>
-        </w:rPr>
-        <w:t>&gt; - coloca marca texto</w:t>
+        <w:t>&lt;mark&gt; &lt;/mark&gt; - coloca marca texto</w:t>
       </w:r>
     </w:p>
     <w:p>
@@ -1207,39 +841,7 @@
           <w:sz w:val="26"/>
           <w:szCs w:val="26"/>
         </w:rPr>
-        <w:t>&lt;</w:t>
-      </w:r>
-      <w:proofErr w:type="spellStart"/>
-      <w:r>
-        <w:rPr>
-          <w:sz w:val="26"/>
-          <w:szCs w:val="26"/>
-        </w:rPr>
-        <w:t>sup</w:t>
-      </w:r>
-      <w:proofErr w:type="spellEnd"/>
-      <w:r>
-        <w:rPr>
-          <w:sz w:val="26"/>
-          <w:szCs w:val="26"/>
-        </w:rPr>
-        <w:t>&gt; &lt;/</w:t>
-      </w:r>
-      <w:proofErr w:type="spellStart"/>
-      <w:r>
-        <w:rPr>
-          <w:sz w:val="26"/>
-          <w:szCs w:val="26"/>
-        </w:rPr>
-        <w:t>sup</w:t>
-      </w:r>
-      <w:proofErr w:type="spellEnd"/>
-      <w:r>
-        <w:rPr>
-          <w:sz w:val="26"/>
-          <w:szCs w:val="26"/>
-        </w:rPr>
-        <w:t xml:space="preserve">&gt; - coloca marca de registrado – ficando na parte de cima da linha </w:t>
+        <w:t xml:space="preserve">&lt;sup&gt; &lt;/sup&gt; - coloca marca de registrado – ficando na parte de cima da linha </w:t>
       </w:r>
     </w:p>
     <w:p>
@@ -1266,62 +868,14 @@
           <w:sz w:val="26"/>
           <w:szCs w:val="26"/>
         </w:rPr>
-        <w:t xml:space="preserve">Obs. há </w:t>
-      </w:r>
-      <w:proofErr w:type="spellStart"/>
-      <w:r>
-        <w:rPr>
-          <w:sz w:val="26"/>
-          <w:szCs w:val="26"/>
-        </w:rPr>
-        <w:t>tags</w:t>
-      </w:r>
-      <w:proofErr w:type="spellEnd"/>
-      <w:r>
-        <w:rPr>
-          <w:sz w:val="26"/>
-          <w:szCs w:val="26"/>
-        </w:rPr>
-        <w:t xml:space="preserve"> que não possuem a </w:t>
-      </w:r>
-      <w:proofErr w:type="spellStart"/>
-      <w:r>
-        <w:rPr>
-          <w:sz w:val="26"/>
-          <w:szCs w:val="26"/>
-        </w:rPr>
-        <w:t>tag</w:t>
-      </w:r>
-      <w:proofErr w:type="spellEnd"/>
-      <w:r>
-        <w:rPr>
-          <w:sz w:val="26"/>
-          <w:szCs w:val="26"/>
-        </w:rPr>
-        <w:t xml:space="preserve"> de fechamento. Exemplo: </w:t>
-      </w:r>
-      <w:r>
-        <w:rPr>
-          <w:sz w:val="26"/>
-          <w:szCs w:val="26"/>
-        </w:rPr>
-        <w:t>&lt;</w:t>
-      </w:r>
-      <w:proofErr w:type="spellStart"/>
-      <w:r>
-        <w:rPr>
-          <w:sz w:val="26"/>
-          <w:szCs w:val="26"/>
-        </w:rPr>
-        <w:t>img</w:t>
-      </w:r>
-      <w:proofErr w:type="spellEnd"/>
-      <w:r>
-        <w:rPr>
-          <w:sz w:val="26"/>
-          <w:szCs w:val="26"/>
-        </w:rPr>
-        <w:t xml:space="preserve"> /&gt;, </w:t>
+        <w:t xml:space="preserve">Obs. há tags que não possuem a tag de fechamento. Exemplo: </w:t>
+      </w:r>
+      <w:r>
+        <w:rPr>
+          <w:sz w:val="26"/>
+          <w:szCs w:val="26"/>
+        </w:rPr>
+        <w:t xml:space="preserve">&lt;img /&gt;, </w:t>
       </w:r>
       <w:r>
         <w:rPr>
@@ -1354,17 +908,8 @@
           <w:sz w:val="32"/>
           <w:szCs w:val="32"/>
         </w:rPr>
-        <w:t xml:space="preserve">Atributos das </w:t>
-      </w:r>
-      <w:proofErr w:type="spellStart"/>
-      <w:r>
-        <w:rPr>
-          <w:sz w:val="32"/>
-          <w:szCs w:val="32"/>
-        </w:rPr>
-        <w:t>Tags</w:t>
-      </w:r>
-      <w:proofErr w:type="spellEnd"/>
+        <w:t>Atributos das Tags</w:t>
+      </w:r>
     </w:p>
     <w:p>
       <w:pPr>
@@ -1404,23 +949,7 @@
           <w:sz w:val="26"/>
           <w:szCs w:val="26"/>
         </w:rPr>
-        <w:t xml:space="preserve"> que se coloca na </w:t>
-      </w:r>
-      <w:proofErr w:type="spellStart"/>
-      <w:r>
-        <w:rPr>
-          <w:sz w:val="26"/>
-          <w:szCs w:val="26"/>
-        </w:rPr>
-        <w:t>tag</w:t>
-      </w:r>
-      <w:proofErr w:type="spellEnd"/>
-      <w:r>
-        <w:rPr>
-          <w:sz w:val="26"/>
-          <w:szCs w:val="26"/>
-        </w:rPr>
-        <w:t xml:space="preserve"> para que ela possa aparecer diferente no navegador.</w:t>
+        <w:t xml:space="preserve"> que se coloca na tag para que ela possa aparecer diferente no navegador.</w:t>
       </w:r>
     </w:p>
     <w:p>
@@ -1437,39 +966,7 @@
           <w:sz w:val="26"/>
           <w:szCs w:val="26"/>
         </w:rPr>
-        <w:t xml:space="preserve">Há atributos que são mais globais “genéricas”, ou seja, todas as </w:t>
-      </w:r>
-      <w:proofErr w:type="spellStart"/>
-      <w:r>
-        <w:rPr>
-          <w:sz w:val="26"/>
-          <w:szCs w:val="26"/>
-        </w:rPr>
-        <w:t>tags</w:t>
-      </w:r>
-      <w:proofErr w:type="spellEnd"/>
-      <w:r>
-        <w:rPr>
-          <w:sz w:val="26"/>
-          <w:szCs w:val="26"/>
-        </w:rPr>
-        <w:t xml:space="preserve"> irão ter, mas também existem outros atributos que são específicos de cada </w:t>
-      </w:r>
-      <w:proofErr w:type="spellStart"/>
-      <w:r>
-        <w:rPr>
-          <w:sz w:val="26"/>
-          <w:szCs w:val="26"/>
-        </w:rPr>
-        <w:t>tag</w:t>
-      </w:r>
-      <w:proofErr w:type="spellEnd"/>
-      <w:r>
-        <w:rPr>
-          <w:sz w:val="26"/>
-          <w:szCs w:val="26"/>
-        </w:rPr>
-        <w:t>.</w:t>
+        <w:t>Há atributos que são mais globais “genéricas”, ou seja, todas as tags irão ter, mas também existem outros atributos que são específicos de cada tag.</w:t>
       </w:r>
     </w:p>
     <w:p>
@@ -1552,39 +1049,7 @@
           <w:sz w:val="26"/>
           <w:szCs w:val="26"/>
         </w:rPr>
-        <w:t xml:space="preserve">O id está identificando o elemento Strong. E com o uso do </w:t>
-      </w:r>
-      <w:proofErr w:type="spellStart"/>
-      <w:r>
-        <w:rPr>
-          <w:sz w:val="26"/>
-          <w:szCs w:val="26"/>
-        </w:rPr>
-        <w:t>JavaScript</w:t>
-      </w:r>
-      <w:proofErr w:type="spellEnd"/>
-      <w:r>
-        <w:rPr>
-          <w:sz w:val="26"/>
-          <w:szCs w:val="26"/>
-        </w:rPr>
-        <w:t xml:space="preserve">, o atributo id possibilita ao </w:t>
-      </w:r>
-      <w:proofErr w:type="spellStart"/>
-      <w:r>
-        <w:rPr>
-          <w:sz w:val="26"/>
-          <w:szCs w:val="26"/>
-        </w:rPr>
-        <w:t>JavaScript</w:t>
-      </w:r>
-      <w:proofErr w:type="spellEnd"/>
-      <w:r>
-        <w:rPr>
-          <w:sz w:val="26"/>
-          <w:szCs w:val="26"/>
-        </w:rPr>
-        <w:t xml:space="preserve"> modificá-lo.</w:t>
+        <w:t>O id está identificando o elemento Strong. E com o uso do JavaScript, o atributo id possibilita ao JavaScript modificá-lo.</w:t>
       </w:r>
     </w:p>
     <w:p>
@@ -1616,7 +1081,6 @@
         </w:rPr>
         <w:t>Atributo “</w:t>
       </w:r>
-      <w:proofErr w:type="spellStart"/>
       <w:r>
         <w:rPr>
           <w:b/>
@@ -1626,29 +1090,12 @@
         </w:rPr>
         <w:t>style</w:t>
       </w:r>
-      <w:proofErr w:type="spellEnd"/>
-      <w:r>
-        <w:rPr>
-          <w:sz w:val="26"/>
-          <w:szCs w:val="26"/>
-        </w:rPr>
-        <w:t xml:space="preserve">” é uma </w:t>
-      </w:r>
-      <w:proofErr w:type="spellStart"/>
-      <w:r>
-        <w:rPr>
-          <w:sz w:val="26"/>
-          <w:szCs w:val="26"/>
-        </w:rPr>
-        <w:t>tag</w:t>
-      </w:r>
-      <w:proofErr w:type="spellEnd"/>
-      <w:r>
-        <w:rPr>
-          <w:sz w:val="26"/>
-          <w:szCs w:val="26"/>
-        </w:rPr>
-        <w:t xml:space="preserve"> utilizada principalmente no CSS (sistema para formatar o HTML). O CSS possui comandos pré-definidos que faz com que o navegador olhe para determinado elemento e formate ele da forma que foi instruído no CSS.</w:t>
+      <w:r>
+        <w:rPr>
+          <w:sz w:val="26"/>
+          <w:szCs w:val="26"/>
+        </w:rPr>
+        <w:t>” é uma tag utilizada principalmente no CSS (sistema para formatar o HTML). O CSS possui comandos pré-definidos que faz com que o navegador olhe para determinado elemento e formate ele da forma que foi instruído no CSS.</w:t>
       </w:r>
     </w:p>
     <w:p>
@@ -1669,23 +1116,7 @@
           <w:sz w:val="26"/>
           <w:szCs w:val="26"/>
         </w:rPr>
-        <w:t xml:space="preserve">Assim, no </w:t>
-      </w:r>
-      <w:proofErr w:type="spellStart"/>
-      <w:r>
-        <w:rPr>
-          <w:sz w:val="26"/>
-          <w:szCs w:val="26"/>
-        </w:rPr>
-        <w:t>style</w:t>
-      </w:r>
-      <w:proofErr w:type="spellEnd"/>
-      <w:r>
-        <w:rPr>
-          <w:sz w:val="26"/>
-          <w:szCs w:val="26"/>
-        </w:rPr>
-        <w:t xml:space="preserve"> serve para colocar comando CSS direto no elemento.</w:t>
+        <w:t>Assim, no style serve para colocar comando CSS direto no elemento.</w:t>
       </w:r>
     </w:p>
     <w:p>
@@ -1756,7 +1187,6 @@
         </w:rPr>
         <w:t>Atributo “</w:t>
       </w:r>
-      <w:proofErr w:type="spellStart"/>
       <w:r>
         <w:rPr>
           <w:b/>
@@ -1766,7 +1196,6 @@
         </w:rPr>
         <w:t>class</w:t>
       </w:r>
-      <w:proofErr w:type="spellEnd"/>
       <w:r>
         <w:rPr>
           <w:sz w:val="26"/>
@@ -1786,39 +1215,7 @@
           <w:sz w:val="26"/>
           <w:szCs w:val="26"/>
         </w:rPr>
-        <w:t xml:space="preserve">olocar uma denominação. E todas as outras </w:t>
-      </w:r>
-      <w:proofErr w:type="spellStart"/>
-      <w:r>
-        <w:rPr>
-          <w:sz w:val="26"/>
-          <w:szCs w:val="26"/>
-        </w:rPr>
-        <w:t>tags</w:t>
-      </w:r>
-      <w:proofErr w:type="spellEnd"/>
-      <w:r>
-        <w:rPr>
-          <w:sz w:val="26"/>
-          <w:szCs w:val="26"/>
-        </w:rPr>
-        <w:t xml:space="preserve"> que possuírem essa mesma denominação de </w:t>
-      </w:r>
-      <w:proofErr w:type="spellStart"/>
-      <w:r>
-        <w:rPr>
-          <w:sz w:val="26"/>
-          <w:szCs w:val="26"/>
-        </w:rPr>
-        <w:t>class</w:t>
-      </w:r>
-      <w:proofErr w:type="spellEnd"/>
-      <w:r>
-        <w:rPr>
-          <w:sz w:val="26"/>
-          <w:szCs w:val="26"/>
-        </w:rPr>
-        <w:t>, serão modificadas.</w:t>
+        <w:t>olocar uma denominação. E todas as outras tags que possuírem essa mesma denominação de class, serão modificadas.</w:t>
       </w:r>
     </w:p>
     <w:p>
@@ -1844,17 +1241,8 @@
           <w:sz w:val="32"/>
           <w:szCs w:val="32"/>
         </w:rPr>
-        <w:t xml:space="preserve">Específicos de cada </w:t>
-      </w:r>
-      <w:proofErr w:type="spellStart"/>
-      <w:r>
-        <w:rPr>
-          <w:sz w:val="32"/>
-          <w:szCs w:val="32"/>
-        </w:rPr>
-        <w:t>tag</w:t>
-      </w:r>
-      <w:proofErr w:type="spellEnd"/>
+        <w:t>Específicos de cada tag</w:t>
+      </w:r>
       <w:r>
         <w:rPr>
           <w:sz w:val="32"/>
@@ -1881,25 +1269,8 @@
           <w:sz w:val="26"/>
           <w:szCs w:val="26"/>
         </w:rPr>
-        <w:t xml:space="preserve">Na </w:t>
-      </w:r>
-      <w:proofErr w:type="spellStart"/>
-      <w:r>
-        <w:rPr>
-          <w:sz w:val="26"/>
-          <w:szCs w:val="26"/>
-        </w:rPr>
-        <w:t>tag</w:t>
-      </w:r>
-      <w:proofErr w:type="spellEnd"/>
-      <w:r>
-        <w:rPr>
-          <w:sz w:val="26"/>
-          <w:szCs w:val="26"/>
-        </w:rPr>
-        <w:t xml:space="preserve"> &lt;input&gt; há o atributo </w:t>
-      </w:r>
-      <w:proofErr w:type="spellStart"/>
+        <w:t xml:space="preserve">Na tag &lt;input&gt; há o atributo </w:t>
+      </w:r>
       <w:r>
         <w:rPr>
           <w:b/>
@@ -1909,29 +1280,12 @@
         </w:rPr>
         <w:t>type</w:t>
       </w:r>
-      <w:proofErr w:type="spellEnd"/>
-      <w:r>
-        <w:rPr>
-          <w:sz w:val="26"/>
-          <w:szCs w:val="26"/>
-        </w:rPr>
-        <w:t xml:space="preserve"> que é específico para a </w:t>
-      </w:r>
-      <w:proofErr w:type="spellStart"/>
-      <w:r>
-        <w:rPr>
-          <w:sz w:val="26"/>
-          <w:szCs w:val="26"/>
-        </w:rPr>
-        <w:t>tag</w:t>
-      </w:r>
-      <w:proofErr w:type="spellEnd"/>
-      <w:r>
-        <w:rPr>
-          <w:sz w:val="26"/>
-          <w:szCs w:val="26"/>
-        </w:rPr>
-        <w:t xml:space="preserve"> input.</w:t>
+      <w:r>
+        <w:rPr>
+          <w:sz w:val="26"/>
+          <w:szCs w:val="26"/>
+        </w:rPr>
+        <w:t xml:space="preserve"> que é específico para a tag input.</w:t>
       </w:r>
     </w:p>
     <w:p>
@@ -1952,41 +1306,8 @@
           <w:sz w:val="26"/>
           <w:szCs w:val="26"/>
         </w:rPr>
-        <w:t xml:space="preserve">Na </w:t>
-      </w:r>
-      <w:proofErr w:type="spellStart"/>
-      <w:r>
-        <w:rPr>
-          <w:sz w:val="26"/>
-          <w:szCs w:val="26"/>
-        </w:rPr>
-        <w:t>tag</w:t>
-      </w:r>
-      <w:proofErr w:type="spellEnd"/>
-      <w:r>
-        <w:rPr>
-          <w:sz w:val="26"/>
-          <w:szCs w:val="26"/>
-        </w:rPr>
-        <w:t xml:space="preserve"> &lt;</w:t>
-      </w:r>
-      <w:proofErr w:type="spellStart"/>
-      <w:r>
-        <w:rPr>
-          <w:sz w:val="26"/>
-          <w:szCs w:val="26"/>
-        </w:rPr>
-        <w:t>img</w:t>
-      </w:r>
-      <w:proofErr w:type="spellEnd"/>
-      <w:r>
-        <w:rPr>
-          <w:sz w:val="26"/>
-          <w:szCs w:val="26"/>
-        </w:rPr>
-        <w:t xml:space="preserve"> /&gt; utiliza-se atributo “</w:t>
-      </w:r>
-      <w:proofErr w:type="spellStart"/>
+        <w:t>Na tag &lt;img /&gt; utiliza-se atributo “</w:t>
+      </w:r>
       <w:r>
         <w:rPr>
           <w:b/>
@@ -1996,7 +1317,6 @@
         </w:rPr>
         <w:t>src</w:t>
       </w:r>
-      <w:proofErr w:type="spellEnd"/>
       <w:r>
         <w:rPr>
           <w:sz w:val="26"/>
@@ -2032,7 +1352,6 @@
         </w:rPr>
         <w:t>Atributo “</w:t>
       </w:r>
-      <w:proofErr w:type="spellStart"/>
       <w:r>
         <w:rPr>
           <w:b/>
@@ -2042,7 +1361,6 @@
         </w:rPr>
         <w:t>width</w:t>
       </w:r>
-      <w:proofErr w:type="spellEnd"/>
       <w:r>
         <w:rPr>
           <w:sz w:val="26"/>
@@ -2068,21 +1386,12 @@
           <w:szCs w:val="32"/>
         </w:rPr>
       </w:pPr>
-      <w:proofErr w:type="spellStart"/>
       <w:r>
         <w:rPr>
           <w:sz w:val="32"/>
           <w:szCs w:val="32"/>
         </w:rPr>
-        <w:t>Tags</w:t>
-      </w:r>
-      <w:proofErr w:type="spellEnd"/>
-      <w:r>
-        <w:rPr>
-          <w:sz w:val="32"/>
-          <w:szCs w:val="32"/>
-        </w:rPr>
-        <w:t xml:space="preserve"> por finalidade</w:t>
+        <w:t>Tags por finalidade</w:t>
       </w:r>
     </w:p>
     <w:p>
@@ -2108,22 +1417,7 @@
           <w:szCs w:val="30"/>
         </w:rPr>
         <w:tab/>
-      </w:r>
-      <w:proofErr w:type="spellStart"/>
-      <w:r>
-        <w:rPr>
-          <w:sz w:val="30"/>
-          <w:szCs w:val="30"/>
-        </w:rPr>
-        <w:t>Tag</w:t>
-      </w:r>
-      <w:proofErr w:type="spellEnd"/>
-      <w:r>
-        <w:rPr>
-          <w:sz w:val="30"/>
-          <w:szCs w:val="30"/>
-        </w:rPr>
-        <w:t xml:space="preserve"> de texto</w:t>
+        <w:t>Tag de texto</w:t>
       </w:r>
     </w:p>
     <w:p>
@@ -2156,21 +1450,12 @@
           <w:szCs w:val="26"/>
         </w:rPr>
       </w:pPr>
-      <w:proofErr w:type="spellStart"/>
-      <w:r>
-        <w:rPr>
-          <w:sz w:val="26"/>
-          <w:szCs w:val="26"/>
-        </w:rPr>
-        <w:t>Tags</w:t>
-      </w:r>
-      <w:proofErr w:type="spellEnd"/>
-      <w:r>
-        <w:rPr>
-          <w:sz w:val="26"/>
-          <w:szCs w:val="26"/>
-        </w:rPr>
-        <w:t xml:space="preserve"> </w:t>
+      <w:r>
+        <w:rPr>
+          <w:sz w:val="26"/>
+          <w:szCs w:val="26"/>
+        </w:rPr>
+        <w:t xml:space="preserve">Tags </w:t>
       </w:r>
       <w:r>
         <w:rPr>
@@ -2234,23 +1519,7 @@
           <w:sz w:val="26"/>
           <w:szCs w:val="26"/>
         </w:rPr>
-        <w:t xml:space="preserve"> – são </w:t>
-      </w:r>
-      <w:proofErr w:type="spellStart"/>
-      <w:r>
-        <w:rPr>
-          <w:sz w:val="26"/>
-          <w:szCs w:val="26"/>
-        </w:rPr>
-        <w:t>tags</w:t>
-      </w:r>
-      <w:proofErr w:type="spellEnd"/>
-      <w:r>
-        <w:rPr>
-          <w:sz w:val="26"/>
-          <w:szCs w:val="26"/>
-        </w:rPr>
-        <w:t xml:space="preserve"> voltadas para títulos</w:t>
+        <w:t xml:space="preserve"> – são tags voltadas para títulos</w:t>
       </w:r>
     </w:p>
     <w:p>
@@ -2323,21 +1592,12 @@
           <w:szCs w:val="26"/>
         </w:rPr>
       </w:pPr>
-      <w:proofErr w:type="spellStart"/>
-      <w:r>
-        <w:rPr>
-          <w:sz w:val="26"/>
-          <w:szCs w:val="26"/>
-        </w:rPr>
-        <w:t>Tag</w:t>
-      </w:r>
-      <w:proofErr w:type="spellEnd"/>
-      <w:r>
-        <w:rPr>
-          <w:sz w:val="26"/>
-          <w:szCs w:val="26"/>
-        </w:rPr>
-        <w:t xml:space="preserve"> </w:t>
+      <w:r>
+        <w:rPr>
+          <w:sz w:val="26"/>
+          <w:szCs w:val="26"/>
+        </w:rPr>
+        <w:t xml:space="preserve">Tag </w:t>
       </w:r>
       <w:r>
         <w:rPr>
@@ -2383,21 +1643,12 @@
           <w:szCs w:val="26"/>
         </w:rPr>
       </w:pPr>
-      <w:proofErr w:type="spellStart"/>
-      <w:r>
-        <w:rPr>
-          <w:sz w:val="26"/>
-          <w:szCs w:val="26"/>
-        </w:rPr>
-        <w:t>Tag</w:t>
-      </w:r>
-      <w:proofErr w:type="spellEnd"/>
-      <w:r>
-        <w:rPr>
-          <w:sz w:val="26"/>
-          <w:szCs w:val="26"/>
-        </w:rPr>
-        <w:t xml:space="preserve"> </w:t>
+      <w:r>
+        <w:rPr>
+          <w:sz w:val="26"/>
+          <w:szCs w:val="26"/>
+        </w:rPr>
+        <w:t xml:space="preserve">Tag </w:t>
       </w:r>
       <w:r>
         <w:rPr>
@@ -2406,7 +1657,6 @@
         </w:rPr>
         <w:t>&lt;</w:t>
       </w:r>
-      <w:proofErr w:type="spellStart"/>
       <w:r>
         <w:rPr>
           <w:b/>
@@ -2416,7 +1666,6 @@
         </w:rPr>
         <w:t>blockquote</w:t>
       </w:r>
-      <w:proofErr w:type="spellEnd"/>
       <w:r>
         <w:rPr>
           <w:sz w:val="26"/>
@@ -2445,23 +1694,7 @@
           <w:sz w:val="26"/>
           <w:szCs w:val="26"/>
         </w:rPr>
-        <w:t xml:space="preserve">Obs. W3Schools há lista de </w:t>
-      </w:r>
-      <w:proofErr w:type="spellStart"/>
-      <w:r>
-        <w:rPr>
-          <w:sz w:val="26"/>
-          <w:szCs w:val="26"/>
-        </w:rPr>
-        <w:t>tags</w:t>
-      </w:r>
-      <w:proofErr w:type="spellEnd"/>
-      <w:r>
-        <w:rPr>
-          <w:sz w:val="26"/>
-          <w:szCs w:val="26"/>
-        </w:rPr>
-        <w:t xml:space="preserve"> HTML</w:t>
+        <w:t>Obs. W3Schools há lista de tags HTML</w:t>
       </w:r>
     </w:p>
     <w:p>
@@ -2512,34 +1745,34 @@
       <w:pPr>
         <w:jc w:val="both"/>
         <w:rPr>
-          <w:sz w:val="32"/>
-          <w:szCs w:val="32"/>
-        </w:rPr>
-      </w:pPr>
-      <w:r>
-        <w:rPr>
-          <w:sz w:val="32"/>
-          <w:szCs w:val="32"/>
-        </w:rPr>
-        <w:t>Listas ordenadas e não ordenadas</w:t>
-      </w:r>
-    </w:p>
-    <w:p>
-      <w:pPr>
-        <w:jc w:val="both"/>
-        <w:rPr>
-          <w:sz w:val="26"/>
-          <w:szCs w:val="26"/>
-        </w:rPr>
-      </w:pPr>
-      <w:r>
-        <w:rPr>
-          <w:sz w:val="26"/>
-          <w:szCs w:val="26"/>
+          <w:sz w:val="30"/>
+          <w:szCs w:val="30"/>
+        </w:rPr>
+      </w:pPr>
+      <w:r>
+        <w:rPr>
+          <w:sz w:val="30"/>
+          <w:szCs w:val="30"/>
         </w:rPr>
         <w:tab/>
-        <w:t>São muito utilizadas para construção do menu da página web.</w:t>
-      </w:r>
+        <w:t xml:space="preserve">Tag de </w:t>
+      </w:r>
+      <w:r>
+        <w:rPr>
+          <w:sz w:val="30"/>
+          <w:szCs w:val="30"/>
+        </w:rPr>
+        <w:t>Linha</w:t>
+      </w:r>
+    </w:p>
+    <w:p>
+      <w:pPr>
+        <w:jc w:val="both"/>
+        <w:rPr>
+          <w:sz w:val="26"/>
+          <w:szCs w:val="26"/>
+        </w:rPr>
+      </w:pPr>
     </w:p>
     <w:p>
       <w:pPr>
@@ -2554,23 +1787,112 @@
           <w:szCs w:val="26"/>
         </w:rPr>
       </w:pPr>
-      <w:proofErr w:type="spellStart"/>
-      <w:r>
-        <w:rPr>
-          <w:sz w:val="26"/>
-          <w:szCs w:val="26"/>
-        </w:rPr>
-        <w:t>Tag</w:t>
-      </w:r>
-      <w:proofErr w:type="spellEnd"/>
-      <w:r>
-        <w:rPr>
-          <w:sz w:val="26"/>
-          <w:szCs w:val="26"/>
-        </w:rPr>
-        <w:t xml:space="preserve"> &lt;</w:t>
-      </w:r>
-      <w:proofErr w:type="spellStart"/>
+      <w:r>
+        <w:rPr>
+          <w:sz w:val="26"/>
+          <w:szCs w:val="26"/>
+        </w:rPr>
+        <w:t>Tag &lt;</w:t>
+      </w:r>
+      <w:r>
+        <w:rPr>
+          <w:b/>
+          <w:bCs/>
+          <w:sz w:val="26"/>
+          <w:szCs w:val="26"/>
+        </w:rPr>
+        <w:t>hr</w:t>
+      </w:r>
+      <w:r>
+        <w:rPr>
+          <w:sz w:val="26"/>
+          <w:szCs w:val="26"/>
+        </w:rPr>
+        <w:t xml:space="preserve"> /&gt; - adiciona um</w:t>
+      </w:r>
+      <w:r>
+        <w:rPr>
+          <w:sz w:val="26"/>
+          <w:szCs w:val="26"/>
+        </w:rPr>
+        <w:t xml:space="preserve"> traço de linha horizontal na página</w:t>
+      </w:r>
+    </w:p>
+    <w:p>
+      <w:pPr>
+        <w:pStyle w:val="PargrafodaLista"/>
+        <w:ind w:left="1065"/>
+        <w:jc w:val="both"/>
+        <w:rPr>
+          <w:sz w:val="26"/>
+          <w:szCs w:val="26"/>
+        </w:rPr>
+      </w:pPr>
+    </w:p>
+    <w:p>
+      <w:pPr>
+        <w:pStyle w:val="PargrafodaLista"/>
+        <w:ind w:left="1065"/>
+        <w:jc w:val="both"/>
+        <w:rPr>
+          <w:sz w:val="26"/>
+          <w:szCs w:val="26"/>
+        </w:rPr>
+      </w:pPr>
+    </w:p>
+    <w:p>
+      <w:pPr>
+        <w:jc w:val="both"/>
+        <w:rPr>
+          <w:sz w:val="32"/>
+          <w:szCs w:val="32"/>
+        </w:rPr>
+      </w:pPr>
+      <w:r>
+        <w:rPr>
+          <w:sz w:val="32"/>
+          <w:szCs w:val="32"/>
+        </w:rPr>
+        <w:t>Listas ordenadas e não ordenadas</w:t>
+      </w:r>
+    </w:p>
+    <w:p>
+      <w:pPr>
+        <w:jc w:val="both"/>
+        <w:rPr>
+          <w:sz w:val="26"/>
+          <w:szCs w:val="26"/>
+        </w:rPr>
+      </w:pPr>
+      <w:r>
+        <w:rPr>
+          <w:sz w:val="26"/>
+          <w:szCs w:val="26"/>
+        </w:rPr>
+        <w:tab/>
+        <w:t>São muito utilizadas para construção do menu da página web.</w:t>
+      </w:r>
+    </w:p>
+    <w:p>
+      <w:pPr>
+        <w:pStyle w:val="PargrafodaLista"/>
+        <w:numPr>
+          <w:ilvl w:val="0"/>
+          <w:numId w:val="4"/>
+        </w:numPr>
+        <w:jc w:val="both"/>
+        <w:rPr>
+          <w:sz w:val="26"/>
+          <w:szCs w:val="26"/>
+        </w:rPr>
+      </w:pPr>
+      <w:r>
+        <w:rPr>
+          <w:sz w:val="26"/>
+          <w:szCs w:val="26"/>
+        </w:rPr>
+        <w:t>Tag &lt;</w:t>
+      </w:r>
       <w:r>
         <w:rPr>
           <w:b/>
@@ -2580,7 +1902,6 @@
         </w:rPr>
         <w:t>ol</w:t>
       </w:r>
-      <w:proofErr w:type="spellEnd"/>
       <w:r>
         <w:rPr>
           <w:sz w:val="26"/>
@@ -2588,7 +1909,6 @@
         </w:rPr>
         <w:t>&gt;&lt;/</w:t>
       </w:r>
-      <w:proofErr w:type="spellStart"/>
       <w:r>
         <w:rPr>
           <w:b/>
@@ -2598,7 +1918,6 @@
         </w:rPr>
         <w:t>ol</w:t>
       </w:r>
-      <w:proofErr w:type="spellEnd"/>
       <w:r>
         <w:rPr>
           <w:sz w:val="26"/>
@@ -2632,55 +1951,7 @@
           <w:sz w:val="26"/>
           <w:szCs w:val="26"/>
         </w:rPr>
-        <w:t xml:space="preserve">Essa </w:t>
-      </w:r>
-      <w:proofErr w:type="spellStart"/>
-      <w:r>
-        <w:rPr>
-          <w:sz w:val="26"/>
-          <w:szCs w:val="26"/>
-        </w:rPr>
-        <w:t>tag</w:t>
-      </w:r>
-      <w:proofErr w:type="spellEnd"/>
-      <w:r>
-        <w:rPr>
-          <w:sz w:val="26"/>
-          <w:szCs w:val="26"/>
-        </w:rPr>
-        <w:t xml:space="preserve"> não aceita se colocar texto comum, assim, ela precisa de </w:t>
-      </w:r>
-      <w:proofErr w:type="spellStart"/>
-      <w:r>
-        <w:rPr>
-          <w:sz w:val="26"/>
-          <w:szCs w:val="26"/>
-        </w:rPr>
-        <w:t>tags</w:t>
-      </w:r>
-      <w:proofErr w:type="spellEnd"/>
-      <w:r>
-        <w:rPr>
-          <w:sz w:val="26"/>
-          <w:szCs w:val="26"/>
-        </w:rPr>
-        <w:t xml:space="preserve"> “filhas”, ou seja, </w:t>
-      </w:r>
-      <w:proofErr w:type="spellStart"/>
-      <w:r>
-        <w:rPr>
-          <w:sz w:val="26"/>
-          <w:szCs w:val="26"/>
-        </w:rPr>
-        <w:t>tag</w:t>
-      </w:r>
-      <w:proofErr w:type="spellEnd"/>
-      <w:r>
-        <w:rPr>
-          <w:sz w:val="26"/>
-          <w:szCs w:val="26"/>
-        </w:rPr>
-        <w:t xml:space="preserve"> que fica dentro de outra, para poder funcionar.</w:t>
+        <w:t>Essa tag não aceita se colocar texto comum, assim, ela precisa de tags “filhas”, ou seja, tag que fica dentro de outra, para poder funcionar.</w:t>
       </w:r>
     </w:p>
     <w:p>
@@ -2696,21 +1967,12 @@
           <w:szCs w:val="26"/>
         </w:rPr>
       </w:pPr>
-      <w:proofErr w:type="spellStart"/>
-      <w:r>
-        <w:rPr>
-          <w:sz w:val="26"/>
-          <w:szCs w:val="26"/>
-        </w:rPr>
-        <w:t>Tag</w:t>
-      </w:r>
-      <w:proofErr w:type="spellEnd"/>
-      <w:r>
-        <w:rPr>
-          <w:sz w:val="26"/>
-          <w:szCs w:val="26"/>
-        </w:rPr>
-        <w:t xml:space="preserve"> filha &lt;</w:t>
+      <w:r>
+        <w:rPr>
+          <w:sz w:val="26"/>
+          <w:szCs w:val="26"/>
+        </w:rPr>
+        <w:t>Tag filha &lt;</w:t>
       </w:r>
       <w:r>
         <w:rPr>
@@ -2726,23 +1988,7 @@
           <w:sz w:val="26"/>
           <w:szCs w:val="26"/>
         </w:rPr>
-        <w:t xml:space="preserve">&gt; - </w:t>
-      </w:r>
-      <w:proofErr w:type="spellStart"/>
-      <w:r>
-        <w:rPr>
-          <w:sz w:val="26"/>
-          <w:szCs w:val="26"/>
-        </w:rPr>
-        <w:t>list</w:t>
-      </w:r>
-      <w:proofErr w:type="spellEnd"/>
-      <w:r>
-        <w:rPr>
-          <w:sz w:val="26"/>
-          <w:szCs w:val="26"/>
-        </w:rPr>
-        <w:t xml:space="preserve"> item – que é o item da lista</w:t>
+        <w:t>&gt; - list item – que é o item da lista</w:t>
       </w:r>
       <w:r>
         <w:rPr>
@@ -2765,23 +2011,7 @@
           <w:sz w:val="26"/>
           <w:szCs w:val="26"/>
         </w:rPr>
-        <w:t>Obs. dentro de uma &lt;li&gt; pode-se colocar outra lista &lt;</w:t>
-      </w:r>
-      <w:proofErr w:type="spellStart"/>
-      <w:r>
-        <w:rPr>
-          <w:sz w:val="26"/>
-          <w:szCs w:val="26"/>
-        </w:rPr>
-        <w:t>ol</w:t>
-      </w:r>
-      <w:proofErr w:type="spellEnd"/>
-      <w:r>
-        <w:rPr>
-          <w:sz w:val="26"/>
-          <w:szCs w:val="26"/>
-        </w:rPr>
-        <w:t>&gt; e seus &lt;li&gt; também.</w:t>
+        <w:t>Obs. dentro de uma &lt;li&gt; pode-se colocar outra lista &lt;ol&gt; e seus &lt;li&gt; também.</w:t>
       </w:r>
     </w:p>
     <w:p>
@@ -2806,23 +2036,13 @@
           <w:szCs w:val="26"/>
         </w:rPr>
       </w:pPr>
-      <w:proofErr w:type="spellStart"/>
-      <w:r>
-        <w:rPr>
-          <w:sz w:val="26"/>
-          <w:szCs w:val="26"/>
-        </w:rPr>
-        <w:t>Tag</w:t>
-      </w:r>
-      <w:proofErr w:type="spellEnd"/>
-      <w:r>
-        <w:rPr>
-          <w:sz w:val="26"/>
-          <w:szCs w:val="26"/>
-        </w:rPr>
-        <w:t xml:space="preserve"> &lt;</w:t>
-      </w:r>
-      <w:proofErr w:type="spellStart"/>
+      <w:r>
+        <w:rPr>
+          <w:sz w:val="26"/>
+          <w:szCs w:val="26"/>
+        </w:rPr>
+        <w:t>Tag &lt;</w:t>
+      </w:r>
       <w:r>
         <w:rPr>
           <w:b/>
@@ -2832,7 +2052,6 @@
         </w:rPr>
         <w:t>ul</w:t>
       </w:r>
-      <w:proofErr w:type="spellEnd"/>
       <w:r>
         <w:rPr>
           <w:sz w:val="26"/>
@@ -2840,7 +2059,6 @@
         </w:rPr>
         <w:t>&gt;&lt;/</w:t>
       </w:r>
-      <w:proofErr w:type="spellStart"/>
       <w:r>
         <w:rPr>
           <w:b/>
@@ -2850,7 +2068,6 @@
         </w:rPr>
         <w:t>ul</w:t>
       </w:r>
-      <w:proofErr w:type="spellEnd"/>
       <w:r>
         <w:rPr>
           <w:sz w:val="26"/>
@@ -2913,23 +2130,7 @@
           <w:sz w:val="26"/>
           <w:szCs w:val="26"/>
         </w:rPr>
-        <w:t xml:space="preserve">A palavra link significa navegação, assim, para internet é quando uma página se liga na outra através do acionamento de eventos como clique ou </w:t>
-      </w:r>
-      <w:proofErr w:type="spellStart"/>
-      <w:r>
-        <w:rPr>
-          <w:sz w:val="26"/>
-          <w:szCs w:val="26"/>
-        </w:rPr>
-        <w:t>enter</w:t>
-      </w:r>
-      <w:proofErr w:type="spellEnd"/>
-      <w:r>
-        <w:rPr>
-          <w:sz w:val="26"/>
-          <w:szCs w:val="26"/>
-        </w:rPr>
-        <w:t>.</w:t>
+        <w:t>A palavra link significa navegação, assim, para internet é quando uma página se liga na outra através do acionamento de eventos como clique ou enter.</w:t>
       </w:r>
     </w:p>
     <w:p>
@@ -2946,23 +2147,7 @@
           <w:szCs w:val="26"/>
         </w:rPr>
         <w:tab/>
-        <w:t xml:space="preserve">No HTML há </w:t>
-      </w:r>
-      <w:proofErr w:type="spellStart"/>
-      <w:r>
-        <w:rPr>
-          <w:sz w:val="26"/>
-          <w:szCs w:val="26"/>
-        </w:rPr>
-        <w:t>tag</w:t>
-      </w:r>
-      <w:proofErr w:type="spellEnd"/>
-      <w:r>
-        <w:rPr>
-          <w:sz w:val="26"/>
-          <w:szCs w:val="26"/>
-        </w:rPr>
-        <w:t xml:space="preserve"> específica que permite fazer o link.</w:t>
+        <w:t>No HTML há tag específica que permite fazer o link.</w:t>
       </w:r>
     </w:p>
     <w:p>
@@ -2978,22 +2163,12 @@
           <w:szCs w:val="26"/>
         </w:rPr>
       </w:pPr>
-      <w:proofErr w:type="spellStart"/>
-      <w:r>
-        <w:rPr>
-          <w:sz w:val="26"/>
-          <w:szCs w:val="26"/>
-        </w:rPr>
-        <w:lastRenderedPageBreak/>
-        <w:t>Tag</w:t>
-      </w:r>
-      <w:proofErr w:type="spellEnd"/>
-      <w:r>
-        <w:rPr>
-          <w:sz w:val="26"/>
-          <w:szCs w:val="26"/>
-        </w:rPr>
-        <w:t xml:space="preserve"> &lt;a&gt; - âncora, que é quando irá para algum lugar, ou ancorando em algum lugar</w:t>
+      <w:r>
+        <w:rPr>
+          <w:sz w:val="26"/>
+          <w:szCs w:val="26"/>
+        </w:rPr>
+        <w:t>Tag &lt;a&gt; - âncora, que é quando irá para algum lugar, ou ancorando em algum lugar</w:t>
       </w:r>
       <w:r>
         <w:rPr>
@@ -3037,7 +2212,6 @@
         </w:rPr>
         <w:t xml:space="preserve"> referência “</w:t>
       </w:r>
-      <w:proofErr w:type="spellStart"/>
       <w:r>
         <w:rPr>
           <w:b/>
@@ -3047,7 +2221,6 @@
         </w:rPr>
         <w:t>href</w:t>
       </w:r>
-      <w:proofErr w:type="spellEnd"/>
       <w:r>
         <w:rPr>
           <w:sz w:val="26"/>
@@ -3060,23 +2233,7 @@
           <w:sz w:val="26"/>
           <w:szCs w:val="26"/>
         </w:rPr>
-        <w:t xml:space="preserve">: &lt;a </w:t>
-      </w:r>
-      <w:proofErr w:type="spellStart"/>
-      <w:r>
-        <w:rPr>
-          <w:sz w:val="26"/>
-          <w:szCs w:val="26"/>
-        </w:rPr>
-        <w:t>href</w:t>
-      </w:r>
-      <w:proofErr w:type="spellEnd"/>
-      <w:r>
-        <w:rPr>
-          <w:sz w:val="26"/>
-          <w:szCs w:val="26"/>
-        </w:rPr>
-        <w:t>=”link”&gt; texto &lt;/a&gt;</w:t>
+        <w:t>: &lt;a href=”link”&gt; texto &lt;/a&gt;</w:t>
       </w:r>
       <w:r>
         <w:rPr>
@@ -3152,37 +2309,7 @@
           <w:sz w:val="26"/>
           <w:szCs w:val="26"/>
         </w:rPr>
-        <w:t xml:space="preserve"> </w:t>
-      </w:r>
-      <w:r>
-        <w:rPr>
-          <w:sz w:val="26"/>
-          <w:szCs w:val="26"/>
-        </w:rPr>
-        <w:t xml:space="preserve">&lt;a </w:t>
-      </w:r>
-      <w:proofErr w:type="spellStart"/>
-      <w:r>
-        <w:rPr>
-          <w:sz w:val="26"/>
-          <w:szCs w:val="26"/>
-        </w:rPr>
-        <w:t>href</w:t>
-      </w:r>
-      <w:proofErr w:type="spellEnd"/>
-      <w:r>
-        <w:rPr>
-          <w:sz w:val="26"/>
-          <w:szCs w:val="26"/>
-        </w:rPr>
-        <w:t>=”link”</w:t>
-      </w:r>
-      <w:r>
-        <w:rPr>
-          <w:sz w:val="26"/>
-          <w:szCs w:val="26"/>
-        </w:rPr>
-        <w:t xml:space="preserve"> </w:t>
+        <w:t xml:space="preserve"> &lt;a href=”link” </w:t>
       </w:r>
       <w:r>
         <w:rPr>
@@ -3198,14 +2325,7 @@
           <w:sz w:val="26"/>
           <w:szCs w:val="26"/>
         </w:rPr>
-        <w:t>&gt; texto &lt;/a&gt;</w:t>
-      </w:r>
-      <w:r>
-        <w:rPr>
-          <w:sz w:val="26"/>
-          <w:szCs w:val="26"/>
-        </w:rPr>
-        <w:t xml:space="preserve">, que por sua vez possui seus atributos: </w:t>
+        <w:t xml:space="preserve">&gt; texto &lt;/a&gt;, que por sua vez possui seus atributos: </w:t>
       </w:r>
     </w:p>
     <w:p>
@@ -3226,23 +2346,7 @@
           <w:sz w:val="26"/>
           <w:szCs w:val="26"/>
         </w:rPr>
-        <w:t>_</w:t>
-      </w:r>
-      <w:proofErr w:type="spellStart"/>
-      <w:r>
-        <w:rPr>
-          <w:sz w:val="26"/>
-          <w:szCs w:val="26"/>
-        </w:rPr>
-        <w:t>blank</w:t>
-      </w:r>
-      <w:proofErr w:type="spellEnd"/>
-      <w:r>
-        <w:rPr>
-          <w:sz w:val="26"/>
-          <w:szCs w:val="26"/>
-        </w:rPr>
-        <w:t xml:space="preserve"> (abre em outra aba o link)</w:t>
+        <w:t>_blank (abre em outra aba o link)</w:t>
       </w:r>
     </w:p>
     <w:p>
@@ -3263,23 +2367,7 @@
           <w:sz w:val="26"/>
           <w:szCs w:val="26"/>
         </w:rPr>
-        <w:t>_</w:t>
-      </w:r>
-      <w:proofErr w:type="spellStart"/>
-      <w:r>
-        <w:rPr>
-          <w:sz w:val="26"/>
-          <w:szCs w:val="26"/>
-        </w:rPr>
-        <w:t>parent</w:t>
-      </w:r>
-      <w:proofErr w:type="spellEnd"/>
-      <w:r>
-        <w:rPr>
-          <w:sz w:val="26"/>
-          <w:szCs w:val="26"/>
-        </w:rPr>
-        <w:t xml:space="preserve"> </w:t>
+        <w:t xml:space="preserve">_parent </w:t>
       </w:r>
     </w:p>
     <w:p>
@@ -3355,7 +2443,6 @@
         </w:rPr>
         <w:t>Atributo “</w:t>
       </w:r>
-      <w:proofErr w:type="spellStart"/>
       <w:r>
         <w:rPr>
           <w:b/>
@@ -3365,7 +2452,6 @@
         </w:rPr>
         <w:t>title</w:t>
       </w:r>
-      <w:proofErr w:type="spellEnd"/>
       <w:r>
         <w:rPr>
           <w:sz w:val="26"/>
@@ -3396,43 +2482,16 @@
           <w:sz w:val="26"/>
           <w:szCs w:val="26"/>
         </w:rPr>
-        <w:t xml:space="preserve">&lt;a </w:t>
-      </w:r>
-      <w:proofErr w:type="spellStart"/>
-      <w:r>
-        <w:rPr>
-          <w:sz w:val="26"/>
-          <w:szCs w:val="26"/>
-        </w:rPr>
-        <w:t>href</w:t>
-      </w:r>
-      <w:proofErr w:type="spellEnd"/>
-      <w:r>
-        <w:rPr>
-          <w:sz w:val="26"/>
-          <w:szCs w:val="26"/>
-        </w:rPr>
-        <w:t xml:space="preserve">=”link” </w:t>
-      </w:r>
-      <w:proofErr w:type="spellStart"/>
-      <w:r>
-        <w:rPr>
-          <w:b/>
-          <w:bCs/>
-          <w:sz w:val="26"/>
-          <w:szCs w:val="26"/>
-        </w:rPr>
-        <w:t>title</w:t>
-      </w:r>
-      <w:proofErr w:type="spellEnd"/>
-      <w:r>
-        <w:rPr>
-          <w:b/>
-          <w:bCs/>
-          <w:sz w:val="26"/>
-          <w:szCs w:val="26"/>
-        </w:rPr>
-        <w:t>=”Clique aqui e confira”</w:t>
+        <w:t xml:space="preserve">&lt;a href=”link” </w:t>
+      </w:r>
+      <w:r>
+        <w:rPr>
+          <w:b/>
+          <w:bCs/>
+          <w:sz w:val="26"/>
+          <w:szCs w:val="26"/>
+        </w:rPr>
+        <w:t>title=”Clique aqui e confira”</w:t>
       </w:r>
       <w:r>
         <w:rPr>
@@ -3493,6 +2552,350 @@
           <w:szCs w:val="26"/>
         </w:rPr>
         <w:t>Obs. Quando tiver um link para outro site, coloque para abrir em outra aba, para que também mantenha o seu site aberto.</w:t>
+      </w:r>
+    </w:p>
+    <w:p>
+      <w:pPr>
+        <w:jc w:val="both"/>
+        <w:rPr>
+          <w:sz w:val="26"/>
+          <w:szCs w:val="26"/>
+        </w:rPr>
+      </w:pPr>
+    </w:p>
+    <w:p>
+      <w:pPr>
+        <w:jc w:val="both"/>
+        <w:rPr>
+          <w:sz w:val="30"/>
+          <w:szCs w:val="30"/>
+        </w:rPr>
+      </w:pPr>
+      <w:r>
+        <w:rPr>
+          <w:sz w:val="30"/>
+          <w:szCs w:val="30"/>
+        </w:rPr>
+        <w:tab/>
+        <w:t xml:space="preserve">Tag de </w:t>
+      </w:r>
+      <w:r>
+        <w:rPr>
+          <w:sz w:val="30"/>
+          <w:szCs w:val="30"/>
+        </w:rPr>
+        <w:t>ancoragem</w:t>
+      </w:r>
+    </w:p>
+    <w:p>
+      <w:pPr>
+        <w:jc w:val="both"/>
+        <w:rPr>
+          <w:sz w:val="26"/>
+          <w:szCs w:val="26"/>
+        </w:rPr>
+      </w:pPr>
+    </w:p>
+    <w:p>
+      <w:pPr>
+        <w:jc w:val="both"/>
+        <w:rPr>
+          <w:sz w:val="26"/>
+          <w:szCs w:val="26"/>
+        </w:rPr>
+      </w:pPr>
+      <w:r>
+        <w:rPr>
+          <w:sz w:val="26"/>
+          <w:szCs w:val="26"/>
+        </w:rPr>
+        <w:tab/>
+        <w:t>Faz com que ao se clicar no link da página ele não vai para outra página e sim faz com que o navegador desça até a sessão correspondente ao índice clicado.</w:t>
+      </w:r>
+    </w:p>
+    <w:p>
+      <w:pPr>
+        <w:jc w:val="both"/>
+        <w:rPr>
+          <w:sz w:val="26"/>
+          <w:szCs w:val="26"/>
+        </w:rPr>
+      </w:pPr>
+      <w:r>
+        <w:rPr>
+          <w:sz w:val="26"/>
+          <w:szCs w:val="26"/>
+        </w:rPr>
+        <w:tab/>
+        <w:t>Na tag &lt;a&gt; coloca-se “</w:t>
+      </w:r>
+      <w:r>
+        <w:rPr>
+          <w:b/>
+          <w:bCs/>
+          <w:sz w:val="26"/>
+          <w:szCs w:val="26"/>
+        </w:rPr>
+        <w:t>#</w:t>
+      </w:r>
+      <w:r>
+        <w:rPr>
+          <w:sz w:val="26"/>
+          <w:szCs w:val="26"/>
+        </w:rPr>
+        <w:t xml:space="preserve">” + </w:t>
+      </w:r>
+      <w:r>
+        <w:rPr>
+          <w:b/>
+          <w:bCs/>
+          <w:sz w:val="26"/>
+          <w:szCs w:val="26"/>
+        </w:rPr>
+        <w:t>o nome da ancora</w:t>
+      </w:r>
+      <w:r>
+        <w:rPr>
+          <w:sz w:val="26"/>
+          <w:szCs w:val="26"/>
+        </w:rPr>
+        <w:t xml:space="preserve"> (id da ancora), ex.</w:t>
+      </w:r>
+    </w:p>
+    <w:p>
+      <w:pPr>
+        <w:jc w:val="both"/>
+        <w:rPr>
+          <w:sz w:val="26"/>
+          <w:szCs w:val="26"/>
+        </w:rPr>
+      </w:pPr>
+      <w:r>
+        <w:rPr>
+          <w:sz w:val="26"/>
+          <w:szCs w:val="26"/>
+        </w:rPr>
+        <w:lastRenderedPageBreak/>
+        <w:t>&lt;a href=”</w:t>
+      </w:r>
+      <w:r>
+        <w:rPr>
+          <w:b/>
+          <w:bCs/>
+          <w:sz w:val="26"/>
+          <w:szCs w:val="26"/>
+        </w:rPr>
+        <w:t>#</w:t>
+      </w:r>
+      <w:r>
+        <w:rPr>
+          <w:b/>
+          <w:bCs/>
+          <w:sz w:val="26"/>
+          <w:szCs w:val="26"/>
+        </w:rPr>
+        <w:t>laco</w:t>
+      </w:r>
+      <w:r>
+        <w:rPr>
+          <w:sz w:val="26"/>
+          <w:szCs w:val="26"/>
+        </w:rPr>
+        <w:t>”&gt; Surgimento dos laços&lt;/a&gt;</w:t>
+      </w:r>
+    </w:p>
+    <w:p>
+      <w:pPr>
+        <w:jc w:val="both"/>
+        <w:rPr>
+          <w:sz w:val="26"/>
+          <w:szCs w:val="26"/>
+        </w:rPr>
+      </w:pPr>
+    </w:p>
+    <w:p>
+      <w:pPr>
+        <w:ind w:firstLine="708"/>
+        <w:jc w:val="both"/>
+        <w:rPr>
+          <w:sz w:val="26"/>
+          <w:szCs w:val="26"/>
+        </w:rPr>
+      </w:pPr>
+      <w:r>
+        <w:rPr>
+          <w:sz w:val="26"/>
+          <w:szCs w:val="26"/>
+        </w:rPr>
+        <w:t>Assim, laco é o identificador, e agora precisa indicar para onde está indo, ex.</w:t>
+      </w:r>
+    </w:p>
+    <w:p>
+      <w:pPr>
+        <w:jc w:val="both"/>
+        <w:rPr>
+          <w:sz w:val="26"/>
+          <w:szCs w:val="26"/>
+        </w:rPr>
+      </w:pPr>
+      <w:r>
+        <w:rPr>
+          <w:sz w:val="26"/>
+          <w:szCs w:val="26"/>
+        </w:rPr>
+        <w:t>&lt;h2 id=”</w:t>
+      </w:r>
+      <w:r>
+        <w:rPr>
+          <w:b/>
+          <w:bCs/>
+          <w:sz w:val="26"/>
+          <w:szCs w:val="26"/>
+        </w:rPr>
+        <w:t>laco</w:t>
+      </w:r>
+      <w:r>
+        <w:rPr>
+          <w:sz w:val="26"/>
+          <w:szCs w:val="26"/>
+        </w:rPr>
+        <w:t>”&gt; Surgimento dos laços&lt;/h2&gt;</w:t>
+      </w:r>
+    </w:p>
+    <w:p>
+      <w:pPr>
+        <w:ind w:firstLine="708"/>
+        <w:jc w:val="both"/>
+        <w:rPr>
+          <w:sz w:val="26"/>
+          <w:szCs w:val="26"/>
+        </w:rPr>
+      </w:pPr>
+      <w:r>
+        <w:rPr>
+          <w:sz w:val="26"/>
+          <w:szCs w:val="26"/>
+        </w:rPr>
+        <w:t>Assim, ao se clicar no índice o navegador irá descer até o subtítulo h2 da página.</w:t>
+      </w:r>
+    </w:p>
+    <w:p>
+      <w:pPr>
+        <w:jc w:val="both"/>
+        <w:rPr>
+          <w:sz w:val="26"/>
+          <w:szCs w:val="26"/>
+        </w:rPr>
+      </w:pPr>
+    </w:p>
+    <w:p>
+      <w:pPr>
+        <w:ind w:firstLine="708"/>
+        <w:jc w:val="both"/>
+        <w:rPr>
+          <w:sz w:val="26"/>
+          <w:szCs w:val="26"/>
+        </w:rPr>
+      </w:pPr>
+      <w:r>
+        <w:rPr>
+          <w:sz w:val="26"/>
+          <w:szCs w:val="26"/>
+        </w:rPr>
+        <w:t>Com a tag &lt;</w:t>
+      </w:r>
+      <w:r>
+        <w:rPr>
+          <w:b/>
+          <w:bCs/>
+          <w:sz w:val="26"/>
+          <w:szCs w:val="26"/>
+        </w:rPr>
+        <w:t>small</w:t>
+      </w:r>
+      <w:r>
+        <w:rPr>
+          <w:sz w:val="26"/>
+          <w:szCs w:val="26"/>
+        </w:rPr>
+        <w:t>&gt; cria-se texto bem pequeno. Pode ser utilizado para criar link para voltar para o índice (ou navegador para o topo). Ex.</w:t>
+      </w:r>
+    </w:p>
+    <w:p>
+      <w:pPr>
+        <w:jc w:val="both"/>
+        <w:rPr>
+          <w:sz w:val="26"/>
+          <w:szCs w:val="26"/>
+        </w:rPr>
+      </w:pPr>
+      <w:r>
+        <w:rPr>
+          <w:sz w:val="26"/>
+          <w:szCs w:val="26"/>
+        </w:rPr>
+        <w:t>&lt;small&gt;</w:t>
+      </w:r>
+      <w:r>
+        <w:rPr>
+          <w:sz w:val="26"/>
+          <w:szCs w:val="26"/>
+        </w:rPr>
+        <w:t>&lt;a href=”#inicio”&gt;</w:t>
+      </w:r>
+      <w:r>
+        <w:rPr>
+          <w:sz w:val="26"/>
+          <w:szCs w:val="26"/>
+        </w:rPr>
+        <w:t>(voltar)</w:t>
+      </w:r>
+      <w:r>
+        <w:rPr>
+          <w:sz w:val="26"/>
+          <w:szCs w:val="26"/>
+        </w:rPr>
+        <w:t>&lt;a/&gt;</w:t>
+      </w:r>
+      <w:r>
+        <w:rPr>
+          <w:sz w:val="26"/>
+          <w:szCs w:val="26"/>
+        </w:rPr>
+        <w:t>&lt;/small&gt;</w:t>
+      </w:r>
+    </w:p>
+    <w:p>
+      <w:pPr>
+        <w:jc w:val="both"/>
+        <w:rPr>
+          <w:sz w:val="26"/>
+          <w:szCs w:val="26"/>
+        </w:rPr>
+      </w:pPr>
+      <w:r>
+        <w:rPr>
+          <w:sz w:val="26"/>
+          <w:szCs w:val="26"/>
+        </w:rPr>
+        <w:tab/>
+        <w:t>Após precisa ir no início, por exemplo na tag h1, e colocar o identificador:</w:t>
+      </w:r>
+    </w:p>
+    <w:p>
+      <w:pPr>
+        <w:jc w:val="both"/>
+        <w:rPr>
+          <w:sz w:val="26"/>
+          <w:szCs w:val="26"/>
+        </w:rPr>
+      </w:pPr>
+      <w:r>
+        <w:rPr>
+          <w:sz w:val="26"/>
+          <w:szCs w:val="26"/>
+        </w:rPr>
+        <w:t>&lt;h1 id=”incio”&gt;Laços&lt;/h1&gt;</w:t>
       </w:r>
     </w:p>
     <w:sectPr>

</xml_diff>